<commit_message>
Update NİHAİ GÜNLÜK DEFTER v1.docx
</commit_message>
<xml_diff>
--- a/INVESTOR PRESENTATIONS/NİHAİ GÜNLÜK DEFTER v1.docx
+++ b/INVESTOR PRESENTATIONS/NİHAİ GÜNLÜK DEFTER v1.docx
@@ -30,7 +30,6 @@
         </w:rPr>
       </w:pPr>
       <w:proofErr w:type="spellStart"/>
-      <w:proofErr w:type="gramStart"/>
       <w:r>
         <w:rPr>
           <w:lang w:val="tr-TR"/>
@@ -38,7 +37,6 @@
         <w:t>yünsa</w:t>
       </w:r>
       <w:proofErr w:type="spellEnd"/>
-      <w:proofErr w:type="gramEnd"/>
       <w:r>
         <w:rPr>
           <w:lang w:val="tr-TR"/>
@@ -702,7 +700,6 @@
                 <w:lang w:val="tr-TR"/>
               </w:rPr>
             </w:pPr>
-            <w:proofErr w:type="gramStart"/>
             <w:r>
               <w:rPr>
                 <w:rFonts w:asciiTheme="majorHAnsi" w:hAnsiTheme="majorHAnsi"/>
@@ -711,7 +708,6 @@
               </w:rPr>
               <w:t>İşlem  Maddesi</w:t>
             </w:r>
-            <w:proofErr w:type="gramEnd"/>
           </w:p>
         </w:tc>
       </w:tr>
@@ -897,25 +893,7 @@
                 <w:color w:val="0070C0"/>
                 <w:lang w:val="tr-TR"/>
               </w:rPr>
-              <w:t xml:space="preserve">Utku bey bana </w:t>
-            </w:r>
-            <w:proofErr w:type="gramStart"/>
-            <w:r>
-              <w:rPr>
-                <w:rFonts w:asciiTheme="majorHAnsi" w:hAnsiTheme="majorHAnsi"/>
-                <w:color w:val="0070C0"/>
-                <w:lang w:val="tr-TR"/>
-              </w:rPr>
-              <w:t>data</w:t>
-            </w:r>
-            <w:proofErr w:type="gramEnd"/>
-            <w:r>
-              <w:rPr>
-                <w:rFonts w:asciiTheme="majorHAnsi" w:hAnsiTheme="majorHAnsi"/>
-                <w:color w:val="0070C0"/>
-                <w:lang w:val="tr-TR"/>
-              </w:rPr>
-              <w:t xml:space="preserve"> gönderecek hem nefes endeksi hem stat arbitraj konusunda çalışmalara başlıyoruz</w:t>
+              <w:t>Utku bey bana data gönderecek hem nefes endeksi hem stat arbitraj konusunda çalışmalara başlıyoruz</w:t>
             </w:r>
             <w:r>
               <w:rPr>
@@ -1348,23 +1326,13 @@
                 <w:lang w:val="tr-TR"/>
               </w:rPr>
             </w:pPr>
-            <w:proofErr w:type="gramStart"/>
-            <w:r>
-              <w:rPr>
-                <w:rFonts w:asciiTheme="majorHAnsi" w:hAnsiTheme="majorHAnsi"/>
-                <w:color w:val="0070C0"/>
-                <w:lang w:val="tr-TR"/>
-              </w:rPr>
-              <w:t>Utkudan</w:t>
-            </w:r>
-            <w:proofErr w:type="gramEnd"/>
-            <w:r>
-              <w:rPr>
-                <w:rFonts w:asciiTheme="majorHAnsi" w:hAnsiTheme="majorHAnsi"/>
-                <w:color w:val="0070C0"/>
-                <w:lang w:val="tr-TR"/>
-              </w:rPr>
-              <w:t xml:space="preserve"> datalar geldi bana PNE ve optimal portföy soruyor. Bu gece bir bilgi yollamaya çalışacağımı söyledim.</w:t>
+            <w:r>
+              <w:rPr>
+                <w:rFonts w:asciiTheme="majorHAnsi" w:hAnsiTheme="majorHAnsi"/>
+                <w:color w:val="0070C0"/>
+                <w:lang w:val="tr-TR"/>
+              </w:rPr>
+              <w:t>Utkudan datalar geldi bana PNE ve optimal portföy soruyor. Bu gece bir bilgi yollamaya çalışacağımı söyledim.</w:t>
             </w:r>
           </w:p>
         </w:tc>
@@ -1663,6 +1631,14 @@
                 <w:lang w:val="tr-TR"/>
               </w:rPr>
             </w:pPr>
+            <w:r>
+              <w:rPr>
+                <w:rFonts w:asciiTheme="majorHAnsi" w:hAnsiTheme="majorHAnsi"/>
+                <w:color w:val="0070C0"/>
+                <w:lang w:val="tr-TR"/>
+              </w:rPr>
+              <w:t>3 Mart 2024</w:t>
+            </w:r>
           </w:p>
         </w:tc>
         <w:tc>
@@ -1677,6 +1653,14 @@
                 <w:lang w:val="tr-TR"/>
               </w:rPr>
             </w:pPr>
+            <w:r>
+              <w:rPr>
+                <w:rFonts w:asciiTheme="majorHAnsi" w:hAnsiTheme="majorHAnsi"/>
+                <w:color w:val="0070C0"/>
+                <w:lang w:val="tr-TR"/>
+              </w:rPr>
+              <w:t>Ceyda ile yarım kalan görüşme planlanacak</w:t>
+            </w:r>
           </w:p>
         </w:tc>
         <w:tc>
@@ -1697,6 +1681,107 @@
                 <w:lang w:val="tr-TR"/>
               </w:rPr>
             </w:pPr>
+            <w:r>
+              <w:rPr>
+                <w:rFonts w:asciiTheme="majorHAnsi" w:hAnsiTheme="majorHAnsi"/>
+                <w:color w:val="0070C0"/>
+                <w:lang w:val="tr-TR"/>
+              </w:rPr>
+              <w:t>Bu Cuma öğlen</w:t>
+            </w:r>
+          </w:p>
+        </w:tc>
+      </w:tr>
+      <w:tr>
+        <w:tc>
+          <w:tcPr>
+            <w:tcW w:w="988" w:type="dxa"/>
+          </w:tcPr>
+          <w:p>
+            <w:pPr>
+              <w:pStyle w:val="ListeParagraf"/>
+              <w:numPr>
+                <w:ilvl w:val="0"/>
+                <w:numId w:val="5"/>
+              </w:numPr>
+              <w:rPr>
+                <w:rFonts w:asciiTheme="majorHAnsi" w:hAnsiTheme="majorHAnsi"/>
+                <w:color w:val="0070C0"/>
+                <w:lang w:val="tr-TR"/>
+              </w:rPr>
+            </w:pPr>
+          </w:p>
+        </w:tc>
+        <w:tc>
+          <w:tcPr>
+            <w:tcW w:w="1842" w:type="dxa"/>
+          </w:tcPr>
+          <w:p>
+            <w:pPr>
+              <w:rPr>
+                <w:rFonts w:asciiTheme="majorHAnsi" w:hAnsiTheme="majorHAnsi"/>
+                <w:color w:val="0070C0"/>
+                <w:lang w:val="tr-TR"/>
+              </w:rPr>
+            </w:pPr>
+            <w:r>
+              <w:rPr>
+                <w:rFonts w:asciiTheme="majorHAnsi" w:hAnsiTheme="majorHAnsi"/>
+                <w:color w:val="0070C0"/>
+                <w:lang w:val="tr-TR"/>
+              </w:rPr>
+              <w:t>3 Mart 2024</w:t>
+            </w:r>
+          </w:p>
+        </w:tc>
+        <w:tc>
+          <w:tcPr>
+            <w:tcW w:w="3966" w:type="dxa"/>
+          </w:tcPr>
+          <w:p>
+            <w:pPr>
+              <w:rPr>
+                <w:rFonts w:asciiTheme="majorHAnsi" w:hAnsiTheme="majorHAnsi"/>
+                <w:color w:val="0070C0"/>
+                <w:lang w:val="tr-TR"/>
+              </w:rPr>
+            </w:pPr>
+            <w:r>
+              <w:rPr>
+                <w:rFonts w:asciiTheme="majorHAnsi" w:hAnsiTheme="majorHAnsi"/>
+                <w:color w:val="0070C0"/>
+                <w:lang w:val="tr-TR"/>
+              </w:rPr>
+              <w:t>Okan ile yarım kalan görüşme planlanacak</w:t>
+            </w:r>
+          </w:p>
+        </w:tc>
+        <w:tc>
+          <w:tcPr>
+            <w:tcW w:w="2697" w:type="dxa"/>
+          </w:tcPr>
+          <w:p>
+            <w:pPr>
+              <w:pStyle w:val="ListeParagraf"/>
+              <w:numPr>
+                <w:ilvl w:val="0"/>
+                <w:numId w:val="6"/>
+              </w:numPr>
+              <w:ind w:left="321" w:hanging="283"/>
+              <w:rPr>
+                <w:rFonts w:asciiTheme="majorHAnsi" w:hAnsiTheme="majorHAnsi"/>
+                <w:color w:val="0070C0"/>
+                <w:lang w:val="tr-TR"/>
+              </w:rPr>
+            </w:pPr>
+            <w:r>
+              <w:rPr>
+                <w:rFonts w:asciiTheme="majorHAnsi" w:hAnsiTheme="majorHAnsi"/>
+                <w:color w:val="0070C0"/>
+                <w:lang w:val="tr-TR"/>
+              </w:rPr>
+              <w:t>Bu Cuma akşam ?</w:t>
+            </w:r>
           </w:p>
         </w:tc>
       </w:tr>

</xml_diff>